<commit_message>
need that bayes in my life
</commit_message>
<xml_diff>
--- a/2020/National AFS Meeting/Bayes/National AFS Abstract - 9234 - Simonson.docx
+++ b/2020/National AFS Meeting/Bayes/National AFS Abstract - 9234 - Simonson.docx
@@ -388,7 +388,21 @@
           <w:rFonts w:ascii="Times New Roman" w:hAnsi="Times New Roman" w:cs="Times New Roman"/>
           <w:sz w:val="24"/>
         </w:rPr>
-        <w:t>), but use of</w:t>
+        <w:t xml:space="preserve">), but </w:t>
+      </w:r>
+      <w:r>
+        <w:rPr>
+          <w:rFonts w:ascii="Times New Roman" w:hAnsi="Times New Roman" w:cs="Times New Roman"/>
+          <w:sz w:val="24"/>
+        </w:rPr>
+        <w:t xml:space="preserve">the </w:t>
+      </w:r>
+      <w:r>
+        <w:rPr>
+          <w:rFonts w:ascii="Times New Roman" w:hAnsi="Times New Roman" w:cs="Times New Roman"/>
+          <w:sz w:val="24"/>
+        </w:rPr>
+        <w:t>use of</w:t>
       </w:r>
       <w:r>
         <w:rPr>
@@ -535,7 +549,21 @@
           <w:rFonts w:ascii="Times New Roman" w:hAnsi="Times New Roman" w:cs="Times New Roman"/>
           <w:sz w:val="24"/>
         </w:rPr>
-        <w:t xml:space="preserve">(e.g., lake surface area, shoreline complexity, water temperature) using a Bayesian </w:t>
+        <w:t xml:space="preserve">(e.g., lake surface area, shoreline complexity, water temperature) using a Bayesian hierarchical framework. </w:t>
+      </w:r>
+      <w:r>
+        <w:rPr>
+          <w:rFonts w:ascii="Times New Roman" w:hAnsi="Times New Roman" w:cs="Times New Roman"/>
+          <w:sz w:val="24"/>
+        </w:rPr>
+        <w:t>Models were ranked according to Bayesian</w:t>
+      </w:r>
+      <w:r>
+        <w:rPr>
+          <w:rFonts w:ascii="Times New Roman" w:hAnsi="Times New Roman" w:cs="Times New Roman"/>
+          <w:sz w:val="24"/>
+        </w:rPr>
+        <w:t xml:space="preserve"> Information Criterion, and posterior distributions for expected CPUE were compared against observed CPUE. Overall, the </w:t>
       </w:r>
       <w:bookmarkStart w:id="0" w:name="_GoBack"/>
       <w:bookmarkEnd w:id="0"/>
@@ -544,21 +572,21 @@
           <w:rFonts w:ascii="Times New Roman" w:hAnsi="Times New Roman" w:cs="Times New Roman"/>
           <w:sz w:val="24"/>
         </w:rPr>
-        <w:t xml:space="preserve">hierarchical framework. </w:t>
-      </w:r>
-      <w:r>
-        <w:rPr>
-          <w:rFonts w:ascii="Times New Roman" w:hAnsi="Times New Roman" w:cs="Times New Roman"/>
-          <w:sz w:val="24"/>
-        </w:rPr>
-        <w:t>Models were ranked according to Bayesian</w:t>
-      </w:r>
-      <w:r>
-        <w:rPr>
-          <w:rFonts w:ascii="Times New Roman" w:hAnsi="Times New Roman" w:cs="Times New Roman"/>
-          <w:sz w:val="24"/>
-        </w:rPr>
-        <w:t xml:space="preserve"> Information Criterion, and posterior distributions for expected CPUE were compared against observed CPUE. Overall, the top ranked models had effect sizes of within lake variables (e.g., water temperature) that were small or non-significant, and had lake-specific variables (e.g., surface area, shoreline complexity) that were </w:t>
+        <w:t>top</w:t>
+      </w:r>
+      <w:r>
+        <w:rPr>
+          <w:rFonts w:ascii="Times New Roman" w:hAnsi="Times New Roman" w:cs="Times New Roman"/>
+          <w:sz w:val="24"/>
+        </w:rPr>
+        <w:t>-</w:t>
+      </w:r>
+      <w:r>
+        <w:rPr>
+          <w:rFonts w:ascii="Times New Roman" w:hAnsi="Times New Roman" w:cs="Times New Roman"/>
+          <w:sz w:val="24"/>
+        </w:rPr>
+        <w:t xml:space="preserve">ranked models had effect sizes of within lake variables (e.g., water temperature) that were small or non-significant, and had lake-specific variables (e.g., surface area, shoreline complexity) that were </w:t>
       </w:r>
       <w:r>
         <w:rPr>

</xml_diff>